<commit_message>
Dodanie dokumentów w wersji pdf
</commit_message>
<xml_diff>
--- a/etap_pierwszy/PSU_A3 Analiza lingwistyczna projekt UBEZPIECZALNIA.docx
+++ b/etap_pierwszy/PSU_A3 Analiza lingwistyczna projekt UBEZPIECZALNIA.docx
@@ -13,7 +13,9 @@
         </w:rPr>
       </w:pPr>
       <w:bookmarkStart w:id="0" w:name="_Hlk2773485"/>
+      <w:bookmarkStart w:id="1" w:name="_GoBack"/>
       <w:bookmarkEnd w:id="0"/>
+      <w:bookmarkEnd w:id="1"/>
       <w:r>
         <w:rPr>
           <w:rFonts w:cstheme="minorHAnsi"/>
@@ -173,8 +175,8 @@
         </w:rPr>
         <w:t xml:space="preserve"> W drugiej kolejności analizowano grupy czasownikowe. Na ich podstawie pogrupowano byty projektowe na usługi systemu oraz odpowiedzialności i operacje klas.</w:t>
       </w:r>
-      <w:bookmarkStart w:id="1" w:name="_Toc444692364"/>
-      <w:bookmarkStart w:id="2" w:name="_Toc2763875"/>
+      <w:bookmarkStart w:id="2" w:name="_Toc444692364"/>
+      <w:bookmarkStart w:id="3" w:name="_Toc2763875"/>
     </w:p>
     <w:p>
       <w:pPr>
@@ -212,32 +214,14 @@
         </w:rPr>
         <w:t xml:space="preserve"> </w:t>
       </w:r>
-      <w:bookmarkEnd w:id="1"/>
+      <w:bookmarkEnd w:id="2"/>
       <w:r>
         <w:rPr>
           <w:rFonts w:cstheme="minorHAnsi"/>
         </w:rPr>
         <w:t xml:space="preserve">„kolorowanie” </w:t>
       </w:r>
-      <w:r>
-        <w:rPr>
-          <w:rFonts w:cstheme="minorHAnsi"/>
-        </w:rPr>
-        <w:t>–</w:t>
-      </w:r>
-      <w:r>
-        <w:rPr>
-          <w:rFonts w:cstheme="minorHAnsi"/>
-        </w:rPr>
-        <w:t xml:space="preserve"> </w:t>
-      </w:r>
-      <w:bookmarkEnd w:id="2"/>
-      <w:r>
-        <w:rPr>
-          <w:rFonts w:cstheme="minorHAnsi"/>
-        </w:rPr>
-        <w:t>Właściwa analiza</w:t>
-      </w:r>
+      <w:bookmarkEnd w:id="3"/>
     </w:p>
     <w:p>
       <w:pPr>
@@ -249,7 +233,7 @@
           <w:szCs w:val="22"/>
         </w:rPr>
       </w:pPr>
-      <w:bookmarkStart w:id="3" w:name="_Hlk2417754"/>
+      <w:bookmarkStart w:id="4" w:name="_Hlk2417754"/>
       <w:r>
         <w:rPr>
           <w:rStyle w:val="fontstyle01"/>
@@ -935,7 +919,27 @@
           <w:sz w:val="22"/>
           <w:szCs w:val="22"/>
         </w:rPr>
-        <w:t>. Dane zawsze</w:t>
+        <w:t xml:space="preserve">. </w:t>
+      </w:r>
+      <w:r>
+        <w:rPr>
+          <w:rStyle w:val="fontstyle01"/>
+          <w:rFonts w:asciiTheme="minorHAnsi" w:hAnsiTheme="minorHAnsi" w:cstheme="minorHAnsi"/>
+          <w:strike/>
+          <w:sz w:val="22"/>
+          <w:szCs w:val="22"/>
+          <w:highlight w:val="cyan"/>
+        </w:rPr>
+        <w:t>Dane</w:t>
+      </w:r>
+      <w:r>
+        <w:rPr>
+          <w:rStyle w:val="fontstyle01"/>
+          <w:rFonts w:asciiTheme="minorHAnsi" w:hAnsiTheme="minorHAnsi" w:cstheme="minorHAnsi"/>
+          <w:sz w:val="22"/>
+          <w:szCs w:val="22"/>
+        </w:rPr>
+        <w:t xml:space="preserve"> zawsze</w:t>
       </w:r>
       <w:r>
         <w:rPr>
@@ -1864,20 +1868,8 @@
           <w:szCs w:val="22"/>
           <w:highlight w:val="cyan"/>
         </w:rPr>
-        <w:t xml:space="preserve">sedan, </w:t>
-      </w:r>
-      <w:proofErr w:type="spellStart"/>
-      <w:r>
-        <w:rPr>
-          <w:rStyle w:val="fontstyle01"/>
-          <w:rFonts w:asciiTheme="minorHAnsi" w:hAnsiTheme="minorHAnsi" w:cstheme="minorHAnsi"/>
-          <w:sz w:val="22"/>
-          <w:szCs w:val="22"/>
-          <w:highlight w:val="cyan"/>
-        </w:rPr>
-        <w:t>coupe</w:t>
-      </w:r>
-      <w:proofErr w:type="spellEnd"/>
+        <w:t>sedan, coupe</w:t>
+      </w:r>
       <w:r>
         <w:rPr>
           <w:rStyle w:val="fontstyle01"/>
@@ -2466,19 +2458,7 @@
           <w:szCs w:val="22"/>
           <w:highlight w:val="cyan"/>
         </w:rPr>
-        <w:t>bezterminowe, t</w:t>
-      </w:r>
-      <w:bookmarkStart w:id="4" w:name="_GoBack"/>
-      <w:bookmarkEnd w:id="4"/>
-      <w:r>
-        <w:rPr>
-          <w:rStyle w:val="fontstyle01"/>
-          <w:rFonts w:asciiTheme="minorHAnsi" w:hAnsiTheme="minorHAnsi" w:cstheme="minorHAnsi"/>
-          <w:sz w:val="22"/>
-          <w:szCs w:val="22"/>
-          <w:highlight w:val="cyan"/>
-        </w:rPr>
-        <w:t>erminowe</w:t>
+        <w:t>bezterminowe, terminowe</w:t>
       </w:r>
       <w:r>
         <w:rPr>
@@ -3584,7 +3564,7 @@
       </w:pPr>
       <w:bookmarkStart w:id="5" w:name="_Toc2763876"/>
       <w:bookmarkStart w:id="6" w:name="_Toc444692365"/>
-      <w:bookmarkEnd w:id="3"/>
+      <w:bookmarkEnd w:id="4"/>
       <w:r>
         <w:rPr>
           <w:rFonts w:asciiTheme="minorHAnsi" w:hAnsiTheme="minorHAnsi" w:cstheme="minorHAnsi"/>
@@ -3593,7 +3573,17 @@
           <w:szCs w:val="22"/>
           <w:lang w:val="pl-PL"/>
         </w:rPr>
-        <w:t>Etap drugi – znajdowanie kandydatów na byty z odpowiednich grup</w:t>
+        <w:t>Drugi Etap</w:t>
+      </w:r>
+      <w:r>
+        <w:rPr>
+          <w:rFonts w:asciiTheme="minorHAnsi" w:hAnsiTheme="minorHAnsi" w:cstheme="minorHAnsi"/>
+          <w:b w:val="0"/>
+          <w:sz w:val="22"/>
+          <w:szCs w:val="22"/>
+          <w:lang w:val="pl-PL"/>
+        </w:rPr>
+        <w:t xml:space="preserve"> – znajdowanie kandydatów na byty z odpowiednich grup</w:t>
       </w:r>
       <w:bookmarkEnd w:id="5"/>
     </w:p>
@@ -3751,7 +3741,6 @@
                 <w:szCs w:val="22"/>
               </w:rPr>
             </w:pPr>
-            <w:proofErr w:type="spellStart"/>
             <w:r>
               <w:rPr>
                 <w:rFonts w:asciiTheme="minorHAnsi" w:hAnsiTheme="minorHAnsi" w:cstheme="minorHAnsi"/>
@@ -3762,7 +3751,6 @@
               </w:rPr>
               <w:t>Lp</w:t>
             </w:r>
-            <w:proofErr w:type="spellEnd"/>
           </w:p>
         </w:tc>
         <w:tc>
@@ -4642,6 +4630,15 @@
                 <w:sz w:val="22"/>
                 <w:szCs w:val="22"/>
               </w:rPr>
+              <w:t xml:space="preserve">   </w:t>
+            </w:r>
+            <w:r>
+              <w:rPr>
+                <w:rFonts w:asciiTheme="minorHAnsi" w:hAnsiTheme="minorHAnsi" w:cstheme="minorHAnsi"/>
+                <w:color w:val="auto"/>
+                <w:sz w:val="22"/>
+                <w:szCs w:val="22"/>
+              </w:rPr>
               <w:t>1</w:t>
             </w:r>
             <w:r>
@@ -6328,7 +6325,6 @@
                 <w:rFonts w:asciiTheme="minorHAnsi" w:hAnsiTheme="minorHAnsi" w:cstheme="minorHAnsi"/>
                 <w:sz w:val="22"/>
                 <w:szCs w:val="22"/>
-                <w:highlight w:val="cyan"/>
               </w:rPr>
               <w:t>ochrona na wypadek choroby</w:t>
             </w:r>
@@ -6414,7 +6410,6 @@
                 <w:rFonts w:asciiTheme="minorHAnsi" w:hAnsiTheme="minorHAnsi" w:cstheme="minorHAnsi"/>
                 <w:sz w:val="22"/>
                 <w:szCs w:val="22"/>
-                <w:highlight w:val="cyan"/>
               </w:rPr>
               <w:t>ochrona na wypadek choroby</w:t>
             </w:r>
@@ -6499,7 +6494,6 @@
                 <w:rFonts w:asciiTheme="minorHAnsi" w:hAnsiTheme="minorHAnsi" w:cstheme="minorHAnsi"/>
                 <w:sz w:val="22"/>
                 <w:szCs w:val="22"/>
-                <w:highlight w:val="cyan"/>
               </w:rPr>
               <w:t>zabezpieczenie bliskich na wypadek śmierci klienta</w:t>
             </w:r>
@@ -6585,7 +6579,6 @@
                 <w:rFonts w:asciiTheme="minorHAnsi" w:hAnsiTheme="minorHAnsi" w:cstheme="minorHAnsi"/>
                 <w:sz w:val="22"/>
                 <w:szCs w:val="22"/>
-                <w:highlight w:val="cyan"/>
               </w:rPr>
               <w:t>zabezpieczenie bliskich na wypadek śmierci klienta</w:t>
             </w:r>
@@ -6670,7 +6663,6 @@
                 <w:rFonts w:asciiTheme="minorHAnsi" w:hAnsiTheme="minorHAnsi" w:cstheme="minorHAnsi"/>
                 <w:sz w:val="22"/>
                 <w:szCs w:val="22"/>
-                <w:highlight w:val="cyan"/>
               </w:rPr>
               <w:t>ubezpieczenie na wypadek trwałego kalectwa</w:t>
             </w:r>
@@ -6756,7 +6748,6 @@
                 <w:rFonts w:asciiTheme="minorHAnsi" w:hAnsiTheme="minorHAnsi" w:cstheme="minorHAnsi"/>
                 <w:sz w:val="22"/>
                 <w:szCs w:val="22"/>
-                <w:highlight w:val="cyan"/>
               </w:rPr>
               <w:t>ubezpieczenie na wypadek trwałego kalectwa</w:t>
             </w:r>
@@ -6833,7 +6824,6 @@
                 <w:rFonts w:asciiTheme="minorHAnsi" w:hAnsiTheme="minorHAnsi" w:cstheme="minorHAnsi"/>
                 <w:sz w:val="22"/>
                 <w:szCs w:val="22"/>
-                <w:highlight w:val="cyan"/>
               </w:rPr>
             </w:pPr>
             <w:r>
@@ -6842,7 +6832,6 @@
                 <w:rFonts w:asciiTheme="minorHAnsi" w:hAnsiTheme="minorHAnsi" w:cstheme="minorHAnsi"/>
                 <w:sz w:val="22"/>
                 <w:szCs w:val="22"/>
-                <w:highlight w:val="cyan"/>
               </w:rPr>
               <w:t>ubezpieczenie NNW</w:t>
             </w:r>
@@ -6928,7 +6917,6 @@
                 <w:rFonts w:asciiTheme="minorHAnsi" w:hAnsiTheme="minorHAnsi" w:cstheme="minorHAnsi"/>
                 <w:sz w:val="22"/>
                 <w:szCs w:val="22"/>
-                <w:highlight w:val="cyan"/>
               </w:rPr>
               <w:t>ubezpieczenie NNW</w:t>
             </w:r>
@@ -7005,7 +6993,6 @@
                 <w:rFonts w:asciiTheme="minorHAnsi" w:hAnsiTheme="minorHAnsi" w:cstheme="minorHAnsi"/>
                 <w:sz w:val="22"/>
                 <w:szCs w:val="22"/>
-                <w:highlight w:val="cyan"/>
               </w:rPr>
             </w:pPr>
             <w:r>
@@ -7014,7 +7001,6 @@
                 <w:rFonts w:asciiTheme="minorHAnsi" w:hAnsiTheme="minorHAnsi" w:cstheme="minorHAnsi"/>
                 <w:sz w:val="22"/>
                 <w:szCs w:val="22"/>
-                <w:highlight w:val="cyan"/>
               </w:rPr>
               <w:t>długotrwałe inwestowanie</w:t>
             </w:r>
@@ -7100,7 +7086,6 @@
                 <w:rFonts w:asciiTheme="minorHAnsi" w:hAnsiTheme="minorHAnsi" w:cstheme="minorHAnsi"/>
                 <w:sz w:val="22"/>
                 <w:szCs w:val="22"/>
-                <w:highlight w:val="cyan"/>
               </w:rPr>
               <w:t>długotrwałe inwestowanie</w:t>
             </w:r>
@@ -7332,7 +7317,6 @@
                 <w:rFonts w:asciiTheme="minorHAnsi" w:hAnsiTheme="minorHAnsi" w:cstheme="minorHAnsi"/>
                 <w:sz w:val="22"/>
                 <w:szCs w:val="22"/>
-                <w:highlight w:val="cyan"/>
               </w:rPr>
               <w:t>bezterminowe</w:t>
             </w:r>
@@ -7480,7 +7464,6 @@
                 <w:rFonts w:asciiTheme="minorHAnsi" w:hAnsiTheme="minorHAnsi" w:cstheme="minorHAnsi"/>
                 <w:sz w:val="22"/>
                 <w:szCs w:val="22"/>
-                <w:highlight w:val="cyan"/>
               </w:rPr>
               <w:t>terminowe</w:t>
             </w:r>
@@ -7797,7 +7780,6 @@
                 <w:rFonts w:asciiTheme="minorHAnsi" w:hAnsiTheme="minorHAnsi" w:cstheme="minorHAnsi"/>
                 <w:sz w:val="22"/>
                 <w:szCs w:val="22"/>
-                <w:highlight w:val="cyan"/>
               </w:rPr>
               <w:t>mieszkanie</w:t>
             </w:r>
@@ -8992,7 +8974,6 @@
                 <w:rFonts w:asciiTheme="minorHAnsi" w:hAnsiTheme="minorHAnsi" w:cstheme="minorHAnsi"/>
                 <w:sz w:val="22"/>
                 <w:szCs w:val="22"/>
-                <w:highlight w:val="cyan"/>
               </w:rPr>
               <w:t>czy klient ma dzieci</w:t>
             </w:r>
@@ -10175,7 +10156,6 @@
                 <w:rFonts w:asciiTheme="minorHAnsi" w:hAnsiTheme="minorHAnsi" w:cstheme="minorHAnsi"/>
                 <w:sz w:val="22"/>
                 <w:szCs w:val="22"/>
-                <w:highlight w:val="cyan"/>
               </w:rPr>
               <w:t>wersja pojazdu (moc silnika w KW)</w:t>
             </w:r>
@@ -10534,16 +10514,7 @@
                 <w:sz w:val="22"/>
                 <w:szCs w:val="22"/>
               </w:rPr>
-              <w:t>Model pojazdu</w:t>
-            </w:r>
-            <w:r>
-              <w:rPr>
-                <w:rFonts w:asciiTheme="minorHAnsi" w:hAnsiTheme="minorHAnsi" w:cstheme="minorHAnsi"/>
-                <w:color w:val="auto"/>
-                <w:sz w:val="22"/>
-                <w:szCs w:val="22"/>
-              </w:rPr>
-              <w:t>: sedan</w:t>
+              <w:t>Model pojazdu: sedan</w:t>
             </w:r>
           </w:p>
         </w:tc>
@@ -10620,7 +10591,6 @@
                 <w:szCs w:val="22"/>
               </w:rPr>
             </w:pPr>
-            <w:proofErr w:type="spellStart"/>
             <w:r>
               <w:rPr>
                 <w:rFonts w:asciiTheme="minorHAnsi" w:hAnsiTheme="minorHAnsi" w:cstheme="minorHAnsi"/>
@@ -10630,7 +10600,6 @@
               </w:rPr>
               <w:t>coupe</w:t>
             </w:r>
-            <w:proofErr w:type="spellEnd"/>
           </w:p>
         </w:tc>
         <w:tc>
@@ -10692,28 +10661,8 @@
                 <w:sz w:val="22"/>
                 <w:szCs w:val="22"/>
               </w:rPr>
-              <w:t>Model pojazdu</w:t>
-            </w:r>
-            <w:r>
-              <w:rPr>
-                <w:rFonts w:asciiTheme="minorHAnsi" w:hAnsiTheme="minorHAnsi" w:cstheme="minorHAnsi"/>
-                <w:color w:val="auto"/>
-                <w:sz w:val="22"/>
-                <w:szCs w:val="22"/>
-              </w:rPr>
-              <w:t xml:space="preserve">: </w:t>
-            </w:r>
-            <w:proofErr w:type="spellStart"/>
-            <w:r>
-              <w:rPr>
-                <w:rFonts w:asciiTheme="minorHAnsi" w:hAnsiTheme="minorHAnsi" w:cstheme="minorHAnsi"/>
-                <w:color w:val="auto"/>
-                <w:sz w:val="22"/>
-                <w:szCs w:val="22"/>
-              </w:rPr>
-              <w:t>coupe</w:t>
-            </w:r>
-            <w:proofErr w:type="spellEnd"/>
+              <w:t>Model pojazdu: coupe</w:t>
+            </w:r>
           </w:p>
         </w:tc>
         <w:tc>
@@ -11089,7 +11038,6 @@
                 <w:rFonts w:asciiTheme="minorHAnsi" w:hAnsiTheme="minorHAnsi" w:cstheme="minorHAnsi"/>
                 <w:sz w:val="22"/>
                 <w:szCs w:val="22"/>
-                <w:highlight w:val="cyan"/>
               </w:rPr>
               <w:t>miesiąc</w:t>
             </w:r>
@@ -11154,16 +11102,7 @@
                 <w:sz w:val="22"/>
                 <w:szCs w:val="22"/>
               </w:rPr>
-              <w:t>Okres ubezpieczenia samochodu</w:t>
-            </w:r>
-            <w:r>
-              <w:rPr>
-                <w:rFonts w:asciiTheme="minorHAnsi" w:hAnsiTheme="minorHAnsi" w:cstheme="minorHAnsi"/>
-                <w:color w:val="auto"/>
-                <w:sz w:val="22"/>
-                <w:szCs w:val="22"/>
-              </w:rPr>
-              <w:t>:</w:t>
+              <w:t>Okres ubezpieczenia samochodu:</w:t>
             </w:r>
           </w:p>
           <w:p>
@@ -11332,16 +11271,7 @@
                 <w:sz w:val="22"/>
                 <w:szCs w:val="22"/>
               </w:rPr>
-              <w:t>Okres ubezpieczenia samochodu</w:t>
-            </w:r>
-            <w:r>
-              <w:rPr>
-                <w:rFonts w:asciiTheme="minorHAnsi" w:hAnsiTheme="minorHAnsi" w:cstheme="minorHAnsi"/>
-                <w:color w:val="auto"/>
-                <w:sz w:val="22"/>
-                <w:szCs w:val="22"/>
-              </w:rPr>
-              <w:t>:</w:t>
+              <w:t>Okres ubezpieczenia samochodu:</w:t>
             </w:r>
           </w:p>
           <w:p>
@@ -11512,16 +11442,7 @@
                 <w:sz w:val="22"/>
                 <w:szCs w:val="22"/>
               </w:rPr>
-              <w:t>Okres ubezpieczenia samochodu</w:t>
-            </w:r>
-            <w:r>
-              <w:rPr>
-                <w:rFonts w:asciiTheme="minorHAnsi" w:hAnsiTheme="minorHAnsi" w:cstheme="minorHAnsi"/>
-                <w:color w:val="auto"/>
-                <w:sz w:val="22"/>
-                <w:szCs w:val="22"/>
-              </w:rPr>
-              <w:t>:</w:t>
+              <w:t>Okres ubezpieczenia samochodu:</w:t>
             </w:r>
           </w:p>
           <w:p>
@@ -11700,16 +11621,7 @@
                 <w:szCs w:val="22"/>
               </w:rPr>
               <w:lastRenderedPageBreak/>
-              <w:t>ubezpieczenia samochodu</w:t>
-            </w:r>
-            <w:r>
-              <w:rPr>
-                <w:rFonts w:asciiTheme="minorHAnsi" w:hAnsiTheme="minorHAnsi" w:cstheme="minorHAnsi"/>
-                <w:color w:val="auto"/>
-                <w:sz w:val="22"/>
-                <w:szCs w:val="22"/>
-              </w:rPr>
-              <w:t>:</w:t>
+              <w:t>ubezpieczenia samochodu:</w:t>
             </w:r>
           </w:p>
           <w:p>
@@ -11962,7 +11874,6 @@
                 <w:rFonts w:asciiTheme="minorHAnsi" w:hAnsiTheme="minorHAnsi" w:cstheme="minorHAnsi"/>
                 <w:sz w:val="22"/>
                 <w:szCs w:val="22"/>
-                <w:highlight w:val="cyan"/>
               </w:rPr>
               <w:t>OC</w:t>
             </w:r>
@@ -12027,16 +11938,7 @@
                 <w:sz w:val="22"/>
                 <w:szCs w:val="22"/>
               </w:rPr>
-              <w:t>Zakres ubezpieczenia</w:t>
-            </w:r>
-            <w:r>
-              <w:rPr>
-                <w:rFonts w:asciiTheme="minorHAnsi" w:hAnsiTheme="minorHAnsi" w:cstheme="minorHAnsi"/>
-                <w:color w:val="auto"/>
-                <w:sz w:val="22"/>
-                <w:szCs w:val="22"/>
-              </w:rPr>
-              <w:t>:</w:t>
+              <w:t>Zakres ubezpieczenia:</w:t>
             </w:r>
           </w:p>
           <w:p>
@@ -12133,7 +12035,6 @@
                 <w:rFonts w:asciiTheme="minorHAnsi" w:hAnsiTheme="minorHAnsi" w:cstheme="minorHAnsi"/>
                 <w:sz w:val="22"/>
                 <w:szCs w:val="22"/>
-                <w:highlight w:val="cyan"/>
               </w:rPr>
             </w:pPr>
             <w:r>
@@ -12142,7 +12043,6 @@
                 <w:rFonts w:asciiTheme="minorHAnsi" w:hAnsiTheme="minorHAnsi" w:cstheme="minorHAnsi"/>
                 <w:sz w:val="22"/>
                 <w:szCs w:val="22"/>
-                <w:highlight w:val="cyan"/>
               </w:rPr>
               <w:t>AC</w:t>
             </w:r>
@@ -12207,16 +12107,7 @@
                 <w:sz w:val="22"/>
                 <w:szCs w:val="22"/>
               </w:rPr>
-              <w:t>Zakres ubezpieczenia</w:t>
-            </w:r>
-            <w:r>
-              <w:rPr>
-                <w:rFonts w:asciiTheme="minorHAnsi" w:hAnsiTheme="minorHAnsi" w:cstheme="minorHAnsi"/>
-                <w:color w:val="auto"/>
-                <w:sz w:val="22"/>
-                <w:szCs w:val="22"/>
-              </w:rPr>
-              <w:t>:</w:t>
+              <w:t>Zakres ubezpieczenia:</w:t>
             </w:r>
           </w:p>
           <w:p>
@@ -12313,7 +12204,6 @@
                 <w:rFonts w:asciiTheme="minorHAnsi" w:hAnsiTheme="minorHAnsi" w:cstheme="minorHAnsi"/>
                 <w:sz w:val="22"/>
                 <w:szCs w:val="22"/>
-                <w:highlight w:val="cyan"/>
               </w:rPr>
             </w:pPr>
             <w:r>
@@ -12322,7 +12212,6 @@
                 <w:rFonts w:asciiTheme="minorHAnsi" w:hAnsiTheme="minorHAnsi" w:cstheme="minorHAnsi"/>
                 <w:sz w:val="22"/>
                 <w:szCs w:val="22"/>
-                <w:highlight w:val="cyan"/>
               </w:rPr>
               <w:t>Assistance</w:t>
             </w:r>
@@ -12387,16 +12276,7 @@
                 <w:sz w:val="22"/>
                 <w:szCs w:val="22"/>
               </w:rPr>
-              <w:t>Zakres ubezpieczenia</w:t>
-            </w:r>
-            <w:r>
-              <w:rPr>
-                <w:rFonts w:asciiTheme="minorHAnsi" w:hAnsiTheme="minorHAnsi" w:cstheme="minorHAnsi"/>
-                <w:color w:val="auto"/>
-                <w:sz w:val="22"/>
-                <w:szCs w:val="22"/>
-              </w:rPr>
-              <w:t>:</w:t>
+              <w:t>Zakres ubezpieczenia:</w:t>
             </w:r>
           </w:p>
           <w:p>
@@ -12493,7 +12373,6 @@
                 <w:rFonts w:asciiTheme="minorHAnsi" w:hAnsiTheme="minorHAnsi" w:cstheme="minorHAnsi"/>
                 <w:sz w:val="22"/>
                 <w:szCs w:val="22"/>
-                <w:highlight w:val="cyan"/>
               </w:rPr>
             </w:pPr>
             <w:r>
@@ -12502,7 +12381,6 @@
                 <w:rFonts w:asciiTheme="minorHAnsi" w:hAnsiTheme="minorHAnsi" w:cstheme="minorHAnsi"/>
                 <w:sz w:val="22"/>
                 <w:szCs w:val="22"/>
-                <w:highlight w:val="cyan"/>
               </w:rPr>
               <w:t>NNW</w:t>
             </w:r>
@@ -12567,16 +12445,7 @@
                 <w:sz w:val="22"/>
                 <w:szCs w:val="22"/>
               </w:rPr>
-              <w:t>Zakres ubezpieczenia</w:t>
-            </w:r>
-            <w:r>
-              <w:rPr>
-                <w:rFonts w:asciiTheme="minorHAnsi" w:hAnsiTheme="minorHAnsi" w:cstheme="minorHAnsi"/>
-                <w:color w:val="auto"/>
-                <w:sz w:val="22"/>
-                <w:szCs w:val="22"/>
-              </w:rPr>
-              <w:t>:</w:t>
+              <w:t>Zakres ubezpieczenia:</w:t>
             </w:r>
           </w:p>
           <w:p>
@@ -12966,7 +12835,6 @@
                 <w:rFonts w:asciiTheme="minorHAnsi" w:hAnsiTheme="minorHAnsi" w:cstheme="minorHAnsi"/>
                 <w:sz w:val="22"/>
                 <w:szCs w:val="22"/>
-                <w:highlight w:val="cyan"/>
               </w:rPr>
               <w:t>dom</w:t>
             </w:r>
@@ -13031,16 +12899,7 @@
                 <w:sz w:val="22"/>
                 <w:szCs w:val="22"/>
               </w:rPr>
-              <w:t>Obiekt ubezpieczany</w:t>
-            </w:r>
-            <w:r>
-              <w:rPr>
-                <w:rFonts w:asciiTheme="minorHAnsi" w:hAnsiTheme="minorHAnsi" w:cstheme="minorHAnsi"/>
-                <w:color w:val="auto"/>
-                <w:sz w:val="22"/>
-                <w:szCs w:val="22"/>
-              </w:rPr>
-              <w:t>:</w:t>
+              <w:t>Obiekt ubezpieczany:</w:t>
             </w:r>
           </w:p>
           <w:p>
@@ -13137,7 +12996,6 @@
                 <w:rFonts w:asciiTheme="minorHAnsi" w:hAnsiTheme="minorHAnsi" w:cstheme="minorHAnsi"/>
                 <w:sz w:val="22"/>
                 <w:szCs w:val="22"/>
-                <w:highlight w:val="cyan"/>
               </w:rPr>
             </w:pPr>
             <w:r>
@@ -13146,7 +13004,6 @@
                 <w:rFonts w:asciiTheme="minorHAnsi" w:hAnsiTheme="minorHAnsi" w:cstheme="minorHAnsi"/>
                 <w:sz w:val="22"/>
                 <w:szCs w:val="22"/>
-                <w:highlight w:val="cyan"/>
               </w:rPr>
               <w:t>mieszkanie</w:t>
             </w:r>
@@ -13211,16 +13068,7 @@
                 <w:sz w:val="22"/>
                 <w:szCs w:val="22"/>
               </w:rPr>
-              <w:t>Obiekt ubezpieczany</w:t>
-            </w:r>
-            <w:r>
-              <w:rPr>
-                <w:rFonts w:asciiTheme="minorHAnsi" w:hAnsiTheme="minorHAnsi" w:cstheme="minorHAnsi"/>
-                <w:color w:val="auto"/>
-                <w:sz w:val="22"/>
-                <w:szCs w:val="22"/>
-              </w:rPr>
-              <w:t>:</w:t>
+              <w:t>Obiekt ubezpieczany:</w:t>
             </w:r>
           </w:p>
           <w:p>
@@ -13317,7 +13165,6 @@
                 <w:rFonts w:asciiTheme="minorHAnsi" w:hAnsiTheme="minorHAnsi" w:cstheme="minorHAnsi"/>
                 <w:sz w:val="22"/>
                 <w:szCs w:val="22"/>
-                <w:highlight w:val="cyan"/>
               </w:rPr>
             </w:pPr>
             <w:r>
@@ -13326,7 +13173,6 @@
                 <w:rFonts w:asciiTheme="minorHAnsi" w:hAnsiTheme="minorHAnsi" w:cstheme="minorHAnsi"/>
                 <w:sz w:val="22"/>
                 <w:szCs w:val="22"/>
-                <w:highlight w:val="cyan"/>
               </w:rPr>
               <w:t>dom z kredytem</w:t>
             </w:r>
@@ -13391,16 +13237,7 @@
                 <w:sz w:val="22"/>
                 <w:szCs w:val="22"/>
               </w:rPr>
-              <w:t>Obiekt ubezpieczany</w:t>
-            </w:r>
-            <w:r>
-              <w:rPr>
-                <w:rFonts w:asciiTheme="minorHAnsi" w:hAnsiTheme="minorHAnsi" w:cstheme="minorHAnsi"/>
-                <w:color w:val="auto"/>
-                <w:sz w:val="22"/>
-                <w:szCs w:val="22"/>
-              </w:rPr>
-              <w:t>:</w:t>
+              <w:t>Obiekt ubezpieczany:</w:t>
             </w:r>
           </w:p>
           <w:p>
@@ -13497,7 +13334,6 @@
                 <w:rFonts w:asciiTheme="minorHAnsi" w:hAnsiTheme="minorHAnsi" w:cstheme="minorHAnsi"/>
                 <w:sz w:val="22"/>
                 <w:szCs w:val="22"/>
-                <w:highlight w:val="cyan"/>
               </w:rPr>
             </w:pPr>
             <w:r>
@@ -13506,7 +13342,6 @@
                 <w:rFonts w:asciiTheme="minorHAnsi" w:hAnsiTheme="minorHAnsi" w:cstheme="minorHAnsi"/>
                 <w:sz w:val="22"/>
                 <w:szCs w:val="22"/>
-                <w:highlight w:val="cyan"/>
               </w:rPr>
               <w:t>mieszkanie z kredytem</w:t>
             </w:r>
@@ -13571,16 +13406,7 @@
                 <w:sz w:val="22"/>
                 <w:szCs w:val="22"/>
               </w:rPr>
-              <w:t>Obiekt ubezpieczany</w:t>
-            </w:r>
-            <w:r>
-              <w:rPr>
-                <w:rFonts w:asciiTheme="minorHAnsi" w:hAnsiTheme="minorHAnsi" w:cstheme="minorHAnsi"/>
-                <w:color w:val="auto"/>
-                <w:sz w:val="22"/>
-                <w:szCs w:val="22"/>
-              </w:rPr>
-              <w:t>:</w:t>
+              <w:t>Obiekt ubezpieczany:</w:t>
             </w:r>
           </w:p>
           <w:p>
@@ -17298,16 +17124,7 @@
                 <w:sz w:val="22"/>
                 <w:szCs w:val="22"/>
               </w:rPr>
-              <w:t>Sposób wypłacania odszkodowania</w:t>
-            </w:r>
-            <w:r>
-              <w:rPr>
-                <w:rFonts w:asciiTheme="minorHAnsi" w:hAnsiTheme="minorHAnsi" w:cstheme="minorHAnsi"/>
-                <w:color w:val="auto"/>
-                <w:sz w:val="22"/>
-                <w:szCs w:val="22"/>
-              </w:rPr>
-              <w:t>:</w:t>
+              <w:t>Sposób wypłacania odszkodowania:</w:t>
             </w:r>
           </w:p>
           <w:p>
@@ -17476,16 +17293,7 @@
                 <w:sz w:val="22"/>
                 <w:szCs w:val="22"/>
               </w:rPr>
-              <w:t>Sposób wypłacania odszkodowania</w:t>
-            </w:r>
-            <w:r>
-              <w:rPr>
-                <w:rFonts w:asciiTheme="minorHAnsi" w:hAnsiTheme="minorHAnsi" w:cstheme="minorHAnsi"/>
-                <w:color w:val="auto"/>
-                <w:sz w:val="22"/>
-                <w:szCs w:val="22"/>
-              </w:rPr>
-              <w:t>:</w:t>
+              <w:t>Sposób wypłacania odszkodowania:</w:t>
             </w:r>
           </w:p>
           <w:p>
@@ -18399,7 +18207,6 @@
                 <w:szCs w:val="22"/>
               </w:rPr>
             </w:pPr>
-            <w:proofErr w:type="spellStart"/>
             <w:r>
               <w:rPr>
                 <w:rFonts w:asciiTheme="minorHAnsi" w:hAnsiTheme="minorHAnsi" w:cstheme="minorHAnsi"/>
@@ -18410,7 +18217,6 @@
               </w:rPr>
               <w:t>Lp</w:t>
             </w:r>
-            <w:proofErr w:type="spellEnd"/>
           </w:p>
         </w:tc>
         <w:tc>
@@ -19995,33 +19801,44 @@
         </w:numPr>
         <w:rPr>
           <w:rFonts w:asciiTheme="minorHAnsi" w:hAnsiTheme="minorHAnsi" w:cstheme="minorHAnsi"/>
+          <w:b w:val="0"/>
           <w:sz w:val="22"/>
           <w:szCs w:val="22"/>
           <w:lang w:eastAsia="pl-PL"/>
         </w:rPr>
       </w:pPr>
       <w:bookmarkStart w:id="10" w:name="_Toc2763880"/>
-      <w:proofErr w:type="spellStart"/>
-      <w:r>
-        <w:rPr>
-          <w:rFonts w:asciiTheme="minorHAnsi" w:hAnsiTheme="minorHAnsi" w:cstheme="minorHAnsi"/>
+      <w:r>
+        <w:rPr>
+          <w:rFonts w:asciiTheme="minorHAnsi" w:hAnsiTheme="minorHAnsi" w:cstheme="minorHAnsi"/>
+          <w:b w:val="0"/>
           <w:sz w:val="22"/>
           <w:szCs w:val="22"/>
           <w:lang w:eastAsia="pl-PL"/>
         </w:rPr>
-        <w:t>Strukturyzacj</w:t>
-      </w:r>
-      <w:r>
-        <w:rPr>
-          <w:rFonts w:asciiTheme="minorHAnsi" w:hAnsiTheme="minorHAnsi" w:cstheme="minorHAnsi"/>
+        <w:t>Trzeci Etap - s</w:t>
+      </w:r>
+      <w:r>
+        <w:rPr>
+          <w:rFonts w:asciiTheme="minorHAnsi" w:hAnsiTheme="minorHAnsi" w:cstheme="minorHAnsi"/>
+          <w:b w:val="0"/>
           <w:sz w:val="22"/>
           <w:szCs w:val="22"/>
           <w:lang w:eastAsia="pl-PL"/>
         </w:rPr>
+        <w:t>trukturyzacj</w:t>
+      </w:r>
+      <w:r>
+        <w:rPr>
+          <w:rFonts w:asciiTheme="minorHAnsi" w:hAnsiTheme="minorHAnsi" w:cstheme="minorHAnsi"/>
+          <w:b w:val="0"/>
+          <w:sz w:val="22"/>
+          <w:szCs w:val="22"/>
+          <w:lang w:eastAsia="pl-PL"/>
+        </w:rPr>
         <w:t>a</w:t>
       </w:r>
       <w:bookmarkEnd w:id="10"/>
-      <w:proofErr w:type="spellEnd"/>
     </w:p>
     <w:p>
       <w:pPr>
@@ -20068,7 +19885,7 @@
         </w:rPr>
         <w:lastRenderedPageBreak/>
         <w:drawing>
-          <wp:anchor distT="0" distB="0" distL="114300" distR="114300" simplePos="0" relativeHeight="251658240" behindDoc="0" locked="0" layoutInCell="1" allowOverlap="1">
+          <wp:anchor distT="0" distB="0" distL="114300" distR="114300" simplePos="0" relativeHeight="251658240" behindDoc="0" locked="0" layoutInCell="1" allowOverlap="1" wp14:anchorId="3362B918" wp14:editId="6D63A648">
             <wp:simplePos x="0" y="0"/>
             <wp:positionH relativeFrom="margin">
               <wp:align>left</wp:align>
@@ -20441,7 +20258,7 @@
           <w:lang w:eastAsia="pl-PL"/>
         </w:rPr>
         <w:drawing>
-          <wp:inline distT="0" distB="0" distL="0" distR="0" wp14:anchorId="68F95990" wp14:editId="40EDE744">
+          <wp:inline distT="0" distB="0" distL="0" distR="0" wp14:anchorId="22EF0CD2" wp14:editId="47CBA716">
             <wp:extent cx="4393565" cy="4678680"/>
             <wp:effectExtent l="0" t="0" r="6985" b="7620"/>
             <wp:docPr id="2" name="Obraz 2"/>
@@ -20527,7 +20344,7 @@
           <w:lang w:eastAsia="pl-PL"/>
         </w:rPr>
         <w:drawing>
-          <wp:inline distT="0" distB="0" distL="0" distR="0">
+          <wp:inline distT="0" distB="0" distL="0" distR="0" wp14:anchorId="6AD5C5D1" wp14:editId="2612C010">
             <wp:extent cx="3777615" cy="1251585"/>
             <wp:effectExtent l="0" t="0" r="0" b="5715"/>
             <wp:docPr id="7" name="Obraz 7"/>
@@ -20606,7 +20423,7 @@
         </w:rPr>
         <w:lastRenderedPageBreak/>
         <w:drawing>
-          <wp:inline distT="0" distB="0" distL="0" distR="0">
+          <wp:inline distT="0" distB="0" distL="0" distR="0" wp14:anchorId="385EF743" wp14:editId="2E4089D3">
             <wp:extent cx="5754370" cy="2065020"/>
             <wp:effectExtent l="0" t="0" r="0" b="0"/>
             <wp:docPr id="8" name="Obraz 8"/>
@@ -20684,7 +20501,7 @@
           <w:lang w:eastAsia="pl-PL"/>
         </w:rPr>
         <w:drawing>
-          <wp:inline distT="0" distB="0" distL="0" distR="0">
+          <wp:inline distT="0" distB="0" distL="0" distR="0" wp14:anchorId="7CF43E3D" wp14:editId="41049B27">
             <wp:extent cx="5754370" cy="2569845"/>
             <wp:effectExtent l="0" t="0" r="0" b="1905"/>
             <wp:docPr id="9" name="Obraz 9"/>
@@ -20770,7 +20587,7 @@
           <w:lang w:val="en-US" w:eastAsia="pl-PL"/>
         </w:rPr>
         <w:drawing>
-          <wp:inline distT="0" distB="0" distL="0" distR="0">
+          <wp:inline distT="0" distB="0" distL="0" distR="0" wp14:anchorId="68C0FDB5" wp14:editId="4ED20117">
             <wp:extent cx="5754370" cy="1718310"/>
             <wp:effectExtent l="0" t="0" r="0" b="0"/>
             <wp:docPr id="10" name="Obraz 10"/>
@@ -20865,7 +20682,7 @@
         </w:rPr>
         <w:lastRenderedPageBreak/>
         <w:drawing>
-          <wp:inline distT="0" distB="0" distL="0" distR="0" wp14:anchorId="2BC463A9" wp14:editId="2830171F">
+          <wp:inline distT="0" distB="0" distL="0" distR="0" wp14:anchorId="69809E41" wp14:editId="064407B9">
             <wp:extent cx="5013325" cy="1482090"/>
             <wp:effectExtent l="0" t="0" r="0" b="3810"/>
             <wp:docPr id="11" name="Obraz 11"/>
@@ -20983,7 +20800,7 @@
           <w:lang w:eastAsia="pl-PL"/>
         </w:rPr>
         <w:drawing>
-          <wp:inline distT="0" distB="0" distL="0" distR="0">
+          <wp:inline distT="0" distB="0" distL="0" distR="0" wp14:anchorId="7AE8EB17" wp14:editId="548FDBF9">
             <wp:extent cx="5628640" cy="1816735"/>
             <wp:effectExtent l="0" t="0" r="0" b="0"/>
             <wp:docPr id="13" name="Obraz 13"/>
@@ -21079,16 +20896,17 @@
         </w:numPr>
         <w:rPr>
           <w:rFonts w:asciiTheme="minorHAnsi" w:hAnsiTheme="minorHAnsi" w:cstheme="minorHAnsi"/>
+          <w:b w:val="0"/>
           <w:sz w:val="22"/>
           <w:szCs w:val="22"/>
           <w:lang w:eastAsia="pl-PL"/>
         </w:rPr>
       </w:pPr>
       <w:bookmarkStart w:id="11" w:name="_Toc2763881"/>
-      <w:proofErr w:type="spellStart"/>
-      <w:r>
-        <w:rPr>
-          <w:rFonts w:asciiTheme="minorHAnsi" w:hAnsiTheme="minorHAnsi" w:cstheme="minorHAnsi"/>
+      <w:r>
+        <w:rPr>
+          <w:rFonts w:asciiTheme="minorHAnsi" w:hAnsiTheme="minorHAnsi" w:cstheme="minorHAnsi"/>
+          <w:b w:val="0"/>
           <w:sz w:val="22"/>
           <w:szCs w:val="22"/>
           <w:lang w:eastAsia="pl-PL"/>
@@ -21096,7 +20914,6 @@
         <w:t>Wnioski</w:t>
       </w:r>
       <w:bookmarkEnd w:id="11"/>
-      <w:proofErr w:type="spellEnd"/>
     </w:p>
     <w:p>
       <w:pPr>

</xml_diff>